<commit_message>
adição do contexto no brasil da documentação
</commit_message>
<xml_diff>
--- a/documentação/Documentação Sants VolleyBall.docx
+++ b/documentação/Documentação Sants VolleyBall.docx
@@ -2116,44 +2116,34 @@
       <w:pPr>
         <w:jc w:val="both"/>
       </w:pPr>
-    </w:p>
-    <w:p>
-      <w:pPr>
-        <w:jc w:val="both"/>
-      </w:pPr>
-    </w:p>
-    <w:p>
-      <w:pPr>
-        <w:jc w:val="both"/>
-      </w:pPr>
-    </w:p>
-    <w:p>
-      <w:pPr>
-        <w:jc w:val="both"/>
-      </w:pPr>
-    </w:p>
-    <w:p>
-      <w:pPr>
-        <w:jc w:val="both"/>
-      </w:pPr>
-    </w:p>
-    <w:p>
-      <w:pPr>
-        <w:jc w:val="both"/>
-      </w:pPr>
-    </w:p>
-    <w:p>
-      <w:pPr>
-        <w:jc w:val="both"/>
-      </w:pPr>
-    </w:p>
-    <w:p>
-      <w:pPr>
-        <w:jc w:val="both"/>
-      </w:pPr>
+      <w:r>
+        <w:t>No Brasil, o vôlei chegou por volta de 1915 e a primeira partida realizada ocorreu na cidade de Recife, foi o primeiro contato do Brasil com o vôlei que se tornaria o segundo esporte mais popular no país. No inicio do vôlei no Brasil, ele era mais comumente praticado por mulheres por ser considerado pouco violento, porém com o passar do tempo homens também começaram a praticar o esporte e com um grande crescimento do esporte por todo o Brasil foi necessário assim criar a CBV (Confederação Brasileira de Voleibol) em 1954, que possibilitava mais apoio e suporte ao vôlei</w:t>
+      </w:r>
+      <w:r>
+        <w:t xml:space="preserve"> no Brasil. Após vários anos aonde o Brasil vinha se fortalecendo no vôlei, ocorreu a primeira conquista de uma medalha de ouro em 1992 com a seleção masculina nas olímpiadas de Barcelona, a partir desse </w:t>
+      </w:r>
       <w:r>
         <w:lastRenderedPageBreak/>
-        <w:t xml:space="preserve">Este tema de projeto foi escolhido por mim, por conta da importância que o vôlei teve na minha vida e o quanto eu evolui como pessoa e jogador por conta dele, na maior parte da minha vida eu costumava ser muito sedentário, em níveis que não praticava nenhum tipo de esporte ou pelo menos consumia alimentos saudáveis, no máximo me arriscava em jogar futebol porém nunca me sentia a vontade no esporte e sempre era subestimado por não saber jogar direito, o que de certa forma criou uma bolha envolta de mim contra qualquer tipo de esporte ou atividade física. </w:t>
+        <w:t>ponto diversas outras conquistas vieram como mais duas medalhas de ouro com a seleção masculina e o bicampeonato olímpico da seleção feminina em 2008 ( em Pequim) e 2012 (em Londres).</w:t>
+      </w:r>
+    </w:p>
+    <w:p>
+      <w:pPr>
+        <w:jc w:val="both"/>
+      </w:pPr>
+    </w:p>
+    <w:p>
+      <w:pPr>
+        <w:jc w:val="both"/>
+      </w:pPr>
+      <w:r>
+        <w:t>Este tema de projeto foi escolhido por mim, por conta da importância que o vôlei</w:t>
+      </w:r>
+      <w:r>
+        <w:t xml:space="preserve"> de quadra</w:t>
+      </w:r>
+      <w:r>
+        <w:t xml:space="preserve"> teve na minha vida e o quanto eu evolui como pessoa e jogador por conta dele, na maior parte da minha vida eu costumava ser muito sedentário, em níveis que não praticava nenhum tipo de esporte ou pelo menos consumia alimentos saudáveis, no máximo me arriscava em jogar futebol porém nunca me sentia a vontade no esporte e sempre era subestimado por não saber jogar direito, o que de certa forma criou uma bolha envolta de mim contra qualquer tipo de esporte ou atividade física. </w:t>
       </w:r>
     </w:p>
     <w:p>
@@ -2205,6 +2195,7 @@
         <w:jc w:val="both"/>
       </w:pPr>
       <w:r>
+        <w:lastRenderedPageBreak/>
         <w:t>Nesse viés, a ideia desse projeto é que diversas pessoas possam conhecer mais sobre o vôlei e receber dicas de como evoluir no esporte por meio de um website que contenha banco de dados para armazenar as informações de todas as pessoas interessadas em aderir o vôlei como uma parte preciosa de suas vidas</w:t>
       </w:r>
       <w:r>
@@ -2372,6 +2363,7 @@
         </w:tabs>
       </w:pPr>
       <w:r>
+        <w:lastRenderedPageBreak/>
         <w:tab/>
       </w:r>
     </w:p>
@@ -2410,7 +2402,6 @@
           <w:sz w:val="48"/>
           <w:szCs w:val="48"/>
         </w:rPr>
-        <w:lastRenderedPageBreak/>
         <w:t>Justificativa</w:t>
       </w:r>
       <w:bookmarkEnd w:id="2"/>
@@ -2624,7 +2615,6 @@
           <w:sz w:val="48"/>
           <w:szCs w:val="48"/>
         </w:rPr>
-        <w:lastRenderedPageBreak/>
         <w:t>Escopo</w:t>
       </w:r>
       <w:bookmarkEnd w:id="3"/>
@@ -2887,7 +2877,6 @@
           <w:bCs/>
           <w:color w:val="B2892B"/>
         </w:rPr>
-        <w:lastRenderedPageBreak/>
         <w:t>Softwares utilizados:</w:t>
       </w:r>
       <w:bookmarkEnd w:id="7"/>
@@ -3124,7 +3113,6 @@
           <w:bCs/>
           <w:color w:val="B2892B"/>
         </w:rPr>
-        <w:lastRenderedPageBreak/>
         <w:t>Requisitos:</w:t>
       </w:r>
       <w:bookmarkEnd w:id="8"/>
@@ -3134,6 +3122,9 @@
         <w:jc w:val="both"/>
       </w:pPr>
       <w:r>
+        <w:rPr>
+          <w:noProof/>
+        </w:rPr>
         <w:drawing>
           <wp:inline distT="0" distB="0" distL="0" distR="0" wp14:anchorId="2BF97010" wp14:editId="6EF9E75C">
             <wp:extent cx="5400040" cy="2686685"/>
@@ -3173,6 +3164,9 @@
     </w:p>
     <w:p>
       <w:r>
+        <w:rPr>
+          <w:noProof/>
+        </w:rPr>
         <w:drawing>
           <wp:inline distT="0" distB="0" distL="0" distR="0" wp14:anchorId="38413015" wp14:editId="30074762">
             <wp:extent cx="5400040" cy="2667000"/>
@@ -3212,6 +3206,9 @@
     </w:p>
     <w:p>
       <w:r>
+        <w:rPr>
+          <w:noProof/>
+        </w:rPr>
         <w:drawing>
           <wp:inline distT="0" distB="0" distL="0" distR="0" wp14:anchorId="3B509527" wp14:editId="30FD7702">
             <wp:extent cx="5400040" cy="1168400"/>

</xml_diff>

<commit_message>
modificações finais do projeto
</commit_message>
<xml_diff>
--- a/documentação/Documentação Sants VolleyBall.docx
+++ b/documentação/Documentação Sants VolleyBall.docx
@@ -10,7 +10,6 @@
           <w:rFonts w:asciiTheme="majorHAnsi" w:hAnsiTheme="majorHAnsi"/>
         </w:rPr>
       </w:pPr>
-      <w:proofErr w:type="spellStart"/>
       <w:r>
         <w:rPr>
           <w:rFonts w:asciiTheme="majorHAnsi" w:eastAsia="Times New Roman" w:hAnsiTheme="majorHAnsi" w:cs="Times New Roman"/>
@@ -21,7 +20,6 @@
         </w:rPr>
         <w:t>SPTech</w:t>
       </w:r>
-      <w:proofErr w:type="spellEnd"/>
     </w:p>
     <w:p>
       <w:pPr>
@@ -151,7 +149,6 @@
           <w:szCs w:val="52"/>
         </w:rPr>
       </w:pPr>
-      <w:proofErr w:type="spellStart"/>
       <w:r>
         <w:rPr>
           <w:rFonts w:eastAsia="Arial" w:cs="Arial"/>
@@ -163,7 +160,6 @@
         </w:rPr>
         <w:t>Sants</w:t>
       </w:r>
-      <w:proofErr w:type="spellEnd"/>
       <w:r>
         <w:rPr>
           <w:rFonts w:eastAsia="Arial" w:cs="Arial"/>
@@ -356,7 +352,6 @@
     <w:p>
       <w:pPr>
         <w:spacing w:line="278" w:lineRule="auto"/>
-        <w:jc w:val="center"/>
         <w:rPr>
           <w:rFonts w:eastAsia="Arial" w:cs="Arial"/>
           <w:b/>
@@ -423,7 +418,7 @@
           <w:r>
             <w:fldChar w:fldCharType="separate"/>
           </w:r>
-          <w:hyperlink w:anchor="_Toc197370438" w:history="1">
+          <w:hyperlink w:anchor="_Toc200466279" w:history="1">
             <w:r>
               <w:rPr>
                 <w:rStyle w:val="Hyperlink"/>
@@ -452,7 +447,7 @@
                 <w:noProof/>
                 <w:webHidden/>
               </w:rPr>
-              <w:instrText xml:space="preserve"> PAGEREF _Toc197370438 \h </w:instrText>
+              <w:instrText xml:space="preserve"> PAGEREF _Toc200466279 \h </w:instrText>
             </w:r>
             <w:r>
               <w:rPr>
@@ -498,7 +493,7 @@
               <w14:ligatures w14:val="standardContextual"/>
             </w:rPr>
           </w:pPr>
-          <w:hyperlink w:anchor="_Toc197370439" w:history="1">
+          <w:hyperlink w:anchor="_Toc200466280" w:history="1">
             <w:r>
               <w:rPr>
                 <w:rStyle w:val="Hyperlink"/>
@@ -506,7 +501,7 @@
                 <w:bCs/>
                 <w:noProof/>
               </w:rPr>
-              <w:t>Objetivos</w:t>
+              <w:t>ODS</w:t>
             </w:r>
             <w:r>
               <w:rPr>
@@ -527,7 +522,7 @@
                 <w:noProof/>
                 <w:webHidden/>
               </w:rPr>
-              <w:instrText xml:space="preserve"> PAGEREF _Toc197370439 \h </w:instrText>
+              <w:instrText xml:space="preserve"> PAGEREF _Toc200466280 \h </w:instrText>
             </w:r>
             <w:r>
               <w:rPr>
@@ -573,7 +568,7 @@
               <w14:ligatures w14:val="standardContextual"/>
             </w:rPr>
           </w:pPr>
-          <w:hyperlink w:anchor="_Toc197370440" w:history="1">
+          <w:hyperlink w:anchor="_Toc200466282" w:history="1">
             <w:r>
               <w:rPr>
                 <w:rStyle w:val="Hyperlink"/>
@@ -581,7 +576,7 @@
                 <w:bCs/>
                 <w:noProof/>
               </w:rPr>
-              <w:t>Justificativa</w:t>
+              <w:t>Objetivos</w:t>
             </w:r>
             <w:r>
               <w:rPr>
@@ -602,7 +597,7 @@
                 <w:noProof/>
                 <w:webHidden/>
               </w:rPr>
-              <w:instrText xml:space="preserve"> PAGEREF _Toc197370440 \h </w:instrText>
+              <w:instrText xml:space="preserve"> PAGEREF _Toc200466282 \h </w:instrText>
             </w:r>
             <w:r>
               <w:rPr>
@@ -648,7 +643,7 @@
               <w14:ligatures w14:val="standardContextual"/>
             </w:rPr>
           </w:pPr>
-          <w:hyperlink w:anchor="_Toc197370441" w:history="1">
+          <w:hyperlink w:anchor="_Toc200466283" w:history="1">
             <w:r>
               <w:rPr>
                 <w:rStyle w:val="Hyperlink"/>
@@ -656,6 +651,81 @@
                 <w:bCs/>
                 <w:noProof/>
               </w:rPr>
+              <w:t>Justificativa</w:t>
+            </w:r>
+            <w:r>
+              <w:rPr>
+                <w:noProof/>
+                <w:webHidden/>
+              </w:rPr>
+              <w:tab/>
+            </w:r>
+            <w:r>
+              <w:rPr>
+                <w:noProof/>
+                <w:webHidden/>
+              </w:rPr>
+              <w:fldChar w:fldCharType="begin"/>
+            </w:r>
+            <w:r>
+              <w:rPr>
+                <w:noProof/>
+                <w:webHidden/>
+              </w:rPr>
+              <w:instrText xml:space="preserve"> PAGEREF _Toc200466283 \h </w:instrText>
+            </w:r>
+            <w:r>
+              <w:rPr>
+                <w:noProof/>
+                <w:webHidden/>
+              </w:rPr>
+            </w:r>
+            <w:r>
+              <w:rPr>
+                <w:noProof/>
+                <w:webHidden/>
+              </w:rPr>
+              <w:fldChar w:fldCharType="separate"/>
+            </w:r>
+            <w:r>
+              <w:rPr>
+                <w:noProof/>
+                <w:webHidden/>
+              </w:rPr>
+              <w:t>12</w:t>
+            </w:r>
+            <w:r>
+              <w:rPr>
+                <w:noProof/>
+                <w:webHidden/>
+              </w:rPr>
+              <w:fldChar w:fldCharType="end"/>
+            </w:r>
+          </w:hyperlink>
+        </w:p>
+        <w:p>
+          <w:pPr>
+            <w:pStyle w:val="Sumrio1"/>
+            <w:tabs>
+              <w:tab w:val="right" w:leader="dot" w:pos="8494"/>
+            </w:tabs>
+            <w:rPr>
+              <w:rFonts w:asciiTheme="minorHAnsi" w:eastAsiaTheme="minorEastAsia" w:hAnsiTheme="minorHAnsi"/>
+              <w:noProof/>
+              <w:color w:val="auto"/>
+              <w:kern w:val="2"/>
+              <w:lang w:eastAsia="pt-BR"/>
+              <w14:ligatures w14:val="standardContextual"/>
+            </w:rPr>
+          </w:pPr>
+          <w:hyperlink w:anchor="_Toc200466284" w:history="1">
+            <w:r>
+              <w:rPr>
+                <w:rStyle w:val="Hyperlink"/>
+                <w:b/>
+                <w:bCs/>
+                <w:noProof/>
+              </w:rPr>
               <w:t>Escopo</w:t>
             </w:r>
             <w:r>
@@ -677,7 +747,7 @@
                 <w:noProof/>
                 <w:webHidden/>
               </w:rPr>
-              <w:instrText xml:space="preserve"> PAGEREF _Toc197370441 \h </w:instrText>
+              <w:instrText xml:space="preserve"> PAGEREF _Toc200466284 \h </w:instrText>
             </w:r>
             <w:r>
               <w:rPr>
@@ -697,7 +767,7 @@
                 <w:noProof/>
                 <w:webHidden/>
               </w:rPr>
-              <w:t>12</w:t>
+              <w:t>13</w:t>
             </w:r>
             <w:r>
               <w:rPr>
@@ -723,7 +793,7 @@
               <w14:ligatures w14:val="standardContextual"/>
             </w:rPr>
           </w:pPr>
-          <w:hyperlink w:anchor="_Toc197370442" w:history="1">
+          <w:hyperlink w:anchor="_Toc200466285" w:history="1">
             <w:r>
               <w:rPr>
                 <w:rStyle w:val="Hyperlink"/>
@@ -752,7 +822,7 @@
                 <w:noProof/>
                 <w:webHidden/>
               </w:rPr>
-              <w:instrText xml:space="preserve"> PAGEREF _Toc197370442 \h </w:instrText>
+              <w:instrText xml:space="preserve"> PAGEREF _Toc200466285 \h </w:instrText>
             </w:r>
             <w:r>
               <w:rPr>
@@ -772,7 +842,7 @@
                 <w:noProof/>
                 <w:webHidden/>
               </w:rPr>
-              <w:t>12</w:t>
+              <w:t>13</w:t>
             </w:r>
             <w:r>
               <w:rPr>
@@ -798,7 +868,7 @@
               <w14:ligatures w14:val="standardContextual"/>
             </w:rPr>
           </w:pPr>
-          <w:hyperlink w:anchor="_Toc197370443" w:history="1">
+          <w:hyperlink w:anchor="_Toc200466286" w:history="1">
             <w:r>
               <w:rPr>
                 <w:rStyle w:val="Hyperlink"/>
@@ -827,7 +897,7 @@
                 <w:noProof/>
                 <w:webHidden/>
               </w:rPr>
-              <w:instrText xml:space="preserve"> PAGEREF _Toc197370443 \h </w:instrText>
+              <w:instrText xml:space="preserve"> PAGEREF _Toc200466286 \h </w:instrText>
             </w:r>
             <w:r>
               <w:rPr>
@@ -847,7 +917,7 @@
                 <w:noProof/>
                 <w:webHidden/>
               </w:rPr>
-              <w:t>12</w:t>
+              <w:t>13</w:t>
             </w:r>
             <w:r>
               <w:rPr>
@@ -873,7 +943,7 @@
               <w14:ligatures w14:val="standardContextual"/>
             </w:rPr>
           </w:pPr>
-          <w:hyperlink w:anchor="_Toc197370444" w:history="1">
+          <w:hyperlink w:anchor="_Toc200466287" w:history="1">
             <w:r>
               <w:rPr>
                 <w:rStyle w:val="Hyperlink"/>
@@ -902,7 +972,7 @@
                 <w:noProof/>
                 <w:webHidden/>
               </w:rPr>
-              <w:instrText xml:space="preserve"> PAGEREF _Toc197370444 \h </w:instrText>
+              <w:instrText xml:space="preserve"> PAGEREF _Toc200466287 \h </w:instrText>
             </w:r>
             <w:r>
               <w:rPr>
@@ -922,7 +992,7 @@
                 <w:noProof/>
                 <w:webHidden/>
               </w:rPr>
-              <w:t>12</w:t>
+              <w:t>14</w:t>
             </w:r>
             <w:r>
               <w:rPr>
@@ -948,7 +1018,7 @@
               <w14:ligatures w14:val="standardContextual"/>
             </w:rPr>
           </w:pPr>
-          <w:hyperlink w:anchor="_Toc197370445" w:history="1">
+          <w:hyperlink w:anchor="_Toc200466288" w:history="1">
             <w:r>
               <w:rPr>
                 <w:rStyle w:val="Hyperlink"/>
@@ -977,7 +1047,7 @@
                 <w:noProof/>
                 <w:webHidden/>
               </w:rPr>
-              <w:instrText xml:space="preserve"> PAGEREF _Toc197370445 \h </w:instrText>
+              <w:instrText xml:space="preserve"> PAGEREF _Toc200466288 \h </w:instrText>
             </w:r>
             <w:r>
               <w:rPr>
@@ -997,7 +1067,7 @@
                 <w:noProof/>
                 <w:webHidden/>
               </w:rPr>
-              <w:t>13</w:t>
+              <w:t>14</w:t>
             </w:r>
             <w:r>
               <w:rPr>
@@ -1023,7 +1093,7 @@
               <w14:ligatures w14:val="standardContextual"/>
             </w:rPr>
           </w:pPr>
-          <w:hyperlink w:anchor="_Toc197370446" w:history="1">
+          <w:hyperlink w:anchor="_Toc200466289" w:history="1">
             <w:r>
               <w:rPr>
                 <w:rStyle w:val="Hyperlink"/>
@@ -1052,7 +1122,7 @@
                 <w:noProof/>
                 <w:webHidden/>
               </w:rPr>
-              <w:instrText xml:space="preserve"> PAGEREF _Toc197370446 \h </w:instrText>
+              <w:instrText xml:space="preserve"> PAGEREF _Toc200466289 \h </w:instrText>
             </w:r>
             <w:r>
               <w:rPr>
@@ -1072,7 +1142,7 @@
                 <w:noProof/>
                 <w:webHidden/>
               </w:rPr>
-              <w:t>14</w:t>
+              <w:t>15</w:t>
             </w:r>
             <w:r>
               <w:rPr>
@@ -1098,7 +1168,7 @@
               <w14:ligatures w14:val="standardContextual"/>
             </w:rPr>
           </w:pPr>
-          <w:hyperlink w:anchor="_Toc197370447" w:history="1">
+          <w:hyperlink w:anchor="_Toc200466290" w:history="1">
             <w:r>
               <w:rPr>
                 <w:rStyle w:val="Hyperlink"/>
@@ -1127,7 +1197,7 @@
                 <w:noProof/>
                 <w:webHidden/>
               </w:rPr>
-              <w:instrText xml:space="preserve"> PAGEREF _Toc197370447 \h </w:instrText>
+              <w:instrText xml:space="preserve"> PAGEREF _Toc200466290 \h </w:instrText>
             </w:r>
             <w:r>
               <w:rPr>
@@ -1147,7 +1217,7 @@
                 <w:noProof/>
                 <w:webHidden/>
               </w:rPr>
-              <w:t>15</w:t>
+              <w:t>16</w:t>
             </w:r>
             <w:r>
               <w:rPr>
@@ -1173,7 +1243,7 @@
               <w14:ligatures w14:val="standardContextual"/>
             </w:rPr>
           </w:pPr>
-          <w:hyperlink w:anchor="_Toc197370448" w:history="1">
+          <w:hyperlink w:anchor="_Toc200466291" w:history="1">
             <w:r>
               <w:rPr>
                 <w:rStyle w:val="Hyperlink"/>
@@ -1202,7 +1272,7 @@
                 <w:noProof/>
                 <w:webHidden/>
               </w:rPr>
-              <w:instrText xml:space="preserve"> PAGEREF _Toc197370448 \h </w:instrText>
+              <w:instrText xml:space="preserve"> PAGEREF _Toc200466291 \h </w:instrText>
             </w:r>
             <w:r>
               <w:rPr>
@@ -1222,7 +1292,7 @@
                 <w:noProof/>
                 <w:webHidden/>
               </w:rPr>
-              <w:t>15</w:t>
+              <w:t>16</w:t>
             </w:r>
             <w:r>
               <w:rPr>
@@ -1248,7 +1318,7 @@
               <w14:ligatures w14:val="standardContextual"/>
             </w:rPr>
           </w:pPr>
-          <w:hyperlink w:anchor="_Toc197370449" w:history="1">
+          <w:hyperlink w:anchor="_Toc200466292" w:history="1">
             <w:r>
               <w:rPr>
                 <w:rStyle w:val="Hyperlink"/>
@@ -1277,7 +1347,7 @@
                 <w:noProof/>
                 <w:webHidden/>
               </w:rPr>
-              <w:instrText xml:space="preserve"> PAGEREF _Toc197370449 \h </w:instrText>
+              <w:instrText xml:space="preserve"> PAGEREF _Toc200466292 \h </w:instrText>
             </w:r>
             <w:r>
               <w:rPr>
@@ -1297,7 +1367,7 @@
                 <w:noProof/>
                 <w:webHidden/>
               </w:rPr>
-              <w:t>15</w:t>
+              <w:t>17</w:t>
             </w:r>
             <w:r>
               <w:rPr>
@@ -1323,7 +1393,7 @@
               <w14:ligatures w14:val="standardContextual"/>
             </w:rPr>
           </w:pPr>
-          <w:hyperlink w:anchor="_Toc197370450" w:history="1">
+          <w:hyperlink w:anchor="_Toc200466293" w:history="1">
             <w:r>
               <w:rPr>
                 <w:rStyle w:val="Hyperlink"/>
@@ -1352,7 +1422,7 @@
                 <w:noProof/>
                 <w:webHidden/>
               </w:rPr>
-              <w:instrText xml:space="preserve"> PAGEREF _Toc197370450 \h </w:instrText>
+              <w:instrText xml:space="preserve"> PAGEREF _Toc200466293 \h </w:instrText>
             </w:r>
             <w:r>
               <w:rPr>
@@ -1372,7 +1442,7 @@
                 <w:noProof/>
                 <w:webHidden/>
               </w:rPr>
-              <w:t>16</w:t>
+              <w:t>17</w:t>
             </w:r>
             <w:r>
               <w:rPr>
@@ -1398,7 +1468,7 @@
               <w14:ligatures w14:val="standardContextual"/>
             </w:rPr>
           </w:pPr>
-          <w:hyperlink w:anchor="_Toc197370451" w:history="1">
+          <w:hyperlink w:anchor="_Toc200466294" w:history="1">
             <w:r>
               <w:rPr>
                 <w:rStyle w:val="Hyperlink"/>
@@ -1427,7 +1497,7 @@
                 <w:noProof/>
                 <w:webHidden/>
               </w:rPr>
-              <w:instrText xml:space="preserve"> PAGEREF _Toc197370451 \h </w:instrText>
+              <w:instrText xml:space="preserve"> PAGEREF _Toc200466294 \h </w:instrText>
             </w:r>
             <w:r>
               <w:rPr>
@@ -1447,7 +1517,7 @@
                 <w:noProof/>
                 <w:webHidden/>
               </w:rPr>
-              <w:t>16</w:t>
+              <w:t>17</w:t>
             </w:r>
             <w:r>
               <w:rPr>
@@ -1524,7 +1594,7 @@
           <w:szCs w:val="48"/>
         </w:rPr>
       </w:pPr>
-      <w:bookmarkStart w:id="0" w:name="_Toc197370438"/>
+      <w:bookmarkStart w:id="0" w:name="_Toc200466279"/>
       <w:r>
         <w:rPr>
           <w:b/>
@@ -2037,17 +2107,17 @@
           <w:noProof/>
         </w:rPr>
         <w:drawing>
-          <wp:anchor distT="0" distB="0" distL="114300" distR="114300" simplePos="0" relativeHeight="251659264" behindDoc="0" locked="0" layoutInCell="1" allowOverlap="1" wp14:anchorId="7D6D0EA7" wp14:editId="01E3086F">
+          <wp:anchor distT="0" distB="0" distL="114300" distR="114300" simplePos="0" relativeHeight="251659264" behindDoc="0" locked="0" layoutInCell="1" allowOverlap="1" wp14:anchorId="7D6D0EA7" wp14:editId="1C7EE181">
             <wp:simplePos x="0" y="0"/>
             <wp:positionH relativeFrom="margin">
-              <wp:posOffset>1407884</wp:posOffset>
+              <wp:posOffset>1405890</wp:posOffset>
             </wp:positionH>
             <wp:positionV relativeFrom="paragraph">
-              <wp:posOffset>47108</wp:posOffset>
+              <wp:posOffset>42545</wp:posOffset>
             </wp:positionV>
-            <wp:extent cx="2913321" cy="1810060"/>
+            <wp:extent cx="2912745" cy="1809750"/>
             <wp:effectExtent l="0" t="0" r="1905" b="0"/>
-            <wp:wrapNone/>
+            <wp:wrapTopAndBottom/>
             <wp:docPr id="1723028083" name="Imagem 7" descr="Homem com raquete na mão e bola no ar&#10;&#10;O conteúdo gerado por IA pode estar incorreto."/>
             <wp:cNvGraphicFramePr>
               <a:graphicFrameLocks xmlns:a="http://schemas.openxmlformats.org/drawingml/2006/main" noChangeAspect="1"/>
@@ -2074,7 +2144,7 @@
                   <pic:spPr>
                     <a:xfrm>
                       <a:off x="0" y="0"/>
-                      <a:ext cx="2918906" cy="1813530"/>
+                      <a:ext cx="2912745" cy="1809750"/>
                     </a:xfrm>
                     <a:prstGeom prst="rect">
                       <a:avLst/>
@@ -2408,15 +2478,7 @@
         <w:jc w:val="both"/>
       </w:pPr>
       <w:r>
-        <w:t xml:space="preserve">O vôlei foi criado inicialmente em 9 de fevereiro de 1895 por William George Morgan nos Estados Unidos, com o objetivo de criar um esporte de equipes onde não ocorresse contato físico entre os adversários, de modo que as lesões diminuíssem. Inicialmente o esporte era praticado com uma câmara de ar de bola de basquete e foi chamado de </w:t>
-      </w:r>
-      <w:proofErr w:type="spellStart"/>
-      <w:r>
-        <w:t>Mintonette</w:t>
-      </w:r>
-      <w:proofErr w:type="spellEnd"/>
-      <w:r>
-        <w:t xml:space="preserve">, porém após pouco tempo </w:t>
+        <w:t xml:space="preserve">O vôlei foi criado inicialmente em 9 de fevereiro de 1895 por William George Morgan nos Estados Unidos, com o objetivo de criar um esporte de equipes onde não ocorresse contato físico entre os adversários, de modo que as lesões diminuíssem. Inicialmente o esporte era praticado com uma câmara de ar de bola de basquete e foi chamado de Mintonette, porém após pouco tempo </w:t>
       </w:r>
       <w:r>
         <w:t>o nome Volleyball começou a ganhar popularidade em todo o mundo.</w:t>
@@ -2432,15 +2494,7 @@
         <w:jc w:val="both"/>
       </w:pPr>
       <w:r>
-        <w:t xml:space="preserve">No Brasil, o vôlei chegou por volta de 1915 e a primeira partida realizada ocorreu na cidade de Recife, foi o primeiro contato do Brasil com o vôlei que se tornaria o segundo esporte mais popular no país. No </w:t>
-      </w:r>
-      <w:proofErr w:type="spellStart"/>
-      <w:r>
-        <w:t>inicio</w:t>
-      </w:r>
-      <w:proofErr w:type="spellEnd"/>
-      <w:r>
-        <w:t xml:space="preserve"> do vôlei no Brasil, ele era mais comumente praticado por mulheres por ser considerado pouco violento, porém com o passar do tempo homens também começaram a praticar o esporte e com um grande crescimento do esporte por todo o Brasil foi necessário assim criar a CBV (Confederação Brasileira de Voleibol) em 1954, que possibilitava mais apoio e suporte ao vôlei</w:t>
+        <w:t>No Brasil, o vôlei chegou por volta de 1915 e a primeira partida realizada ocorreu na cidade de Recife, foi o primeiro contato do Brasil com o vôlei que se tornaria o segundo esporte mais popular no país. No inicio do vôlei no Brasil, ele era mais comumente praticado por mulheres por ser considerado pouco violento, porém com o passar do tempo homens também começaram a praticar o esporte e com um grande crescimento do esporte por todo o Brasil foi necessário assim criar a CBV (Confederação Brasileira de Voleibol) em 1954, que possibilitava mais apoio e suporte ao vôlei</w:t>
       </w:r>
       <w:r>
         <w:t xml:space="preserve"> no Brasil. Após vários anos aonde o Brasil vinha se fortalecendo no vôlei, ocorreu a primeira conquista de uma medalha de ouro em 1992 com a seleção masculina nas olímpiadas de Barcelona, a partir desse ponto diversas outras conquistas vieram como mais duas medalhas de ouro com a seleção masculina e o bicampeonato olímpico da seleção feminina em 2008 ( em Pequim) e 2012 (em Londres).</w:t>
@@ -2466,51 +2520,22 @@
       </w:r>
       <w:r>
         <w:lastRenderedPageBreak/>
-        <w:t xml:space="preserve">alimentos saudáveis, no máximo me arriscava em jogar futebol porém nunca me sentia </w:t>
-      </w:r>
-      <w:proofErr w:type="spellStart"/>
-      <w:r>
-        <w:t>a</w:t>
-      </w:r>
-      <w:proofErr w:type="spellEnd"/>
-      <w:r>
-        <w:t xml:space="preserve"> vontade no esporte e sempre era subestimado por não saber jogar direito, o que de certa forma criou uma bolha envolta de mim contra qualquer tipo de esporte ou atividade física. </w:t>
-      </w:r>
-    </w:p>
-    <w:p>
-      <w:pPr>
-        <w:jc w:val="both"/>
-      </w:pPr>
-      <w:r>
-        <w:t xml:space="preserve">Entretanto quando entrei no ensino médio comecei a praticar mais esportes por conta dos meus amigos, comecei a jogar tênis de mesa por um bom tempo na </w:t>
-      </w:r>
-      <w:proofErr w:type="spellStart"/>
-      <w:r>
-        <w:t>Etec</w:t>
-      </w:r>
-      <w:proofErr w:type="spellEnd"/>
-      <w:r>
-        <w:t xml:space="preserve"> </w:t>
+        <w:t xml:space="preserve">alimentos saudáveis, no máximo me arriscava em jogar futebol porém nunca me sentia a vontade no esporte e sempre era subestimado por não saber jogar direito, o que de certa forma criou uma bolha envolta de mim contra qualquer tipo de esporte ou atividade física. </w:t>
+      </w:r>
+    </w:p>
+    <w:p>
+      <w:pPr>
+        <w:jc w:val="both"/>
+      </w:pPr>
+      <w:r>
+        <w:t xml:space="preserve">Entretanto quando entrei no ensino médio comecei a praticar mais esportes por conta dos meus amigos, comecei a jogar tênis de mesa por um bom tempo na Etec </w:t>
       </w:r>
       <w:r>
         <w:t>onde</w:t>
       </w:r>
       <w:r>
-        <w:t xml:space="preserve"> estudava e até hoje ainda gosto bastante do esporte, me considerava bom tanto que cheguei a ganhar um campeonato na </w:t>
-      </w:r>
-      <w:proofErr w:type="spellStart"/>
-      <w:r>
-        <w:t>Etec</w:t>
-      </w:r>
-      <w:proofErr w:type="spellEnd"/>
-      <w:r>
-        <w:t xml:space="preserve"> e poderia ter jogado um torneio que juntava todas as </w:t>
-      </w:r>
-      <w:proofErr w:type="spellStart"/>
-      <w:r>
-        <w:t>Etecs</w:t>
-      </w:r>
-      <w:proofErr w:type="spellEnd"/>
+        <w:t xml:space="preserve"> estudava e até hoje ainda gosto bastante do esporte, me considerava bom tanto que cheguei a ganhar um campeonato na Etec e poderia ter jogado um torneio que juntava todas as Etecs</w:t>
+      </w:r>
       <w:r>
         <w:t xml:space="preserve"> em uma só competição, mas decidi não participar porque não sentia que era o momento para mim. </w:t>
       </w:r>
@@ -2566,7 +2591,7 @@
           <w:szCs w:val="48"/>
         </w:rPr>
       </w:pPr>
-      <w:bookmarkStart w:id="1" w:name="_Toc197370439"/>
+      <w:bookmarkStart w:id="1" w:name="_Toc200466280"/>
       <w:r>
         <w:rPr>
           <w:b/>
@@ -2576,117 +2601,105 @@
           <w:szCs w:val="48"/>
         </w:rPr>
         <w:lastRenderedPageBreak/>
-        <w:t>Objetivos</w:t>
+        <w:t>O</w:t>
+      </w:r>
+      <w:r>
+        <w:rPr>
+          <w:b/>
+          <w:bCs/>
+          <w:color w:val="B2892B"/>
+          <w:sz w:val="48"/>
+          <w:szCs w:val="48"/>
+        </w:rPr>
+        <w:t>DS</w:t>
       </w:r>
       <w:bookmarkEnd w:id="1"/>
-    </w:p>
-    <w:p>
-      <w:pPr>
-        <w:jc w:val="both"/>
-      </w:pPr>
     </w:p>
     <w:p>
       <w:pPr>
         <w:pStyle w:val="PargrafodaLista"/>
         <w:numPr>
           <w:ilvl w:val="0"/>
-          <w:numId w:val="4"/>
+          <w:numId w:val="14"/>
         </w:numPr>
-        <w:jc w:val="both"/>
-      </w:pPr>
-      <w:r>
-        <w:t>Desenv</w:t>
-      </w:r>
-      <w:r>
-        <w:t>olver</w:t>
-      </w:r>
-      <w:r>
-        <w:t xml:space="preserve"> um website integrado ao banco de dados MySQL, que terá um sistema de login e cadastro, </w:t>
-      </w:r>
-      <w:r>
-        <w:t>quiz de perguntas e respostas</w:t>
-      </w:r>
-      <w:r>
-        <w:t xml:space="preserve"> e dashboard personalizada para o usuário gerente da página</w:t>
-      </w:r>
-      <w:r>
-        <w:t xml:space="preserve"> tomar decisões de uma melhor forma</w:t>
-      </w:r>
-      <w:r>
-        <w:t>;</w:t>
-      </w:r>
-    </w:p>
-    <w:p>
-      <w:pPr>
-        <w:pStyle w:val="PargrafodaLista"/>
-        <w:jc w:val="both"/>
-      </w:pPr>
-    </w:p>
-    <w:p>
-      <w:pPr>
-        <w:pStyle w:val="PargrafodaLista"/>
-        <w:numPr>
-          <w:ilvl w:val="0"/>
-          <w:numId w:val="4"/>
-        </w:numPr>
-        <w:jc w:val="both"/>
-      </w:pPr>
-      <w:r>
-        <w:t>Divulgar o esporte para pessoas que não conheçam ou tem pouco conhecimento possam saber mais sobre regras e fundamentos;</w:t>
-      </w:r>
-    </w:p>
-    <w:p>
-      <w:pPr>
-        <w:jc w:val="both"/>
-      </w:pPr>
-    </w:p>
-    <w:p>
-      <w:pPr>
-        <w:pStyle w:val="PargrafodaLista"/>
-        <w:numPr>
-          <w:ilvl w:val="0"/>
-          <w:numId w:val="4"/>
-        </w:numPr>
-        <w:jc w:val="both"/>
-      </w:pPr>
-      <w:r>
-        <w:t>Ajudar diversos atletas com dicas sobre suas posições e os fundamentos principais do vôlei;</w:t>
-      </w:r>
-    </w:p>
-    <w:p>
-      <w:pPr>
-        <w:pStyle w:val="PargrafodaLista"/>
-      </w:pPr>
-    </w:p>
-    <w:p>
-      <w:pPr>
-        <w:pStyle w:val="PargrafodaLista"/>
-        <w:numPr>
-          <w:ilvl w:val="0"/>
-          <w:numId w:val="4"/>
-        </w:numPr>
-        <w:jc w:val="both"/>
-      </w:pPr>
-      <w:r>
-        <w:t>Demonstrar o quanto o vôlei pode trazer benefícios para todas as pessoas que praticam independentemente da idade;</w:t>
-      </w:r>
-    </w:p>
-    <w:p>
-      <w:pPr>
-        <w:pStyle w:val="PargrafodaLista"/>
-      </w:pPr>
-    </w:p>
-    <w:p>
-      <w:pPr>
-        <w:pStyle w:val="PargrafodaLista"/>
-        <w:numPr>
-          <w:ilvl w:val="0"/>
-          <w:numId w:val="4"/>
-        </w:numPr>
-        <w:jc w:val="both"/>
-      </w:pPr>
-      <w:r>
-        <w:t>Explicar de que forma o vôlei influenciou positivamente na minha história.</w:t>
+      </w:pPr>
+      <w:r>
+        <w:t>ODS 3:</w:t>
+      </w:r>
+    </w:p>
+    <w:p>
+      <w:r>
+        <w:rPr>
+          <w:noProof/>
+        </w:rPr>
+        <w:drawing>
+          <wp:anchor distT="0" distB="0" distL="114300" distR="114300" simplePos="0" relativeHeight="251663360" behindDoc="0" locked="0" layoutInCell="1" allowOverlap="1" wp14:anchorId="0AF508A6" wp14:editId="7086D84C">
+            <wp:simplePos x="0" y="0"/>
+            <wp:positionH relativeFrom="column">
+              <wp:posOffset>1605915</wp:posOffset>
+            </wp:positionH>
+            <wp:positionV relativeFrom="paragraph">
+              <wp:posOffset>168275</wp:posOffset>
+            </wp:positionV>
+            <wp:extent cx="2152650" cy="2124075"/>
+            <wp:effectExtent l="0" t="0" r="0" b="9525"/>
+            <wp:wrapTopAndBottom/>
+            <wp:docPr id="1703393566" name="Imagem 1" descr="Desenho com traços pretos em fundo branco e letras pretas&#10;&#10;O conteúdo gerado por IA pode estar incorreto."/>
+            <wp:cNvGraphicFramePr>
+              <a:graphicFrameLocks xmlns:a="http://schemas.openxmlformats.org/drawingml/2006/main" noChangeAspect="1"/>
+            </wp:cNvGraphicFramePr>
+            <a:graphic xmlns:a="http://schemas.openxmlformats.org/drawingml/2006/main">
+              <a:graphicData uri="http://schemas.openxmlformats.org/drawingml/2006/picture">
+                <pic:pic xmlns:pic="http://schemas.openxmlformats.org/drawingml/2006/picture">
+                  <pic:nvPicPr>
+                    <pic:cNvPr id="1703393566" name="Imagem 1" descr="Desenho com traços pretos em fundo branco e letras pretas&#10;&#10;O conteúdo gerado por IA pode estar incorreto."/>
+                    <pic:cNvPicPr/>
+                  </pic:nvPicPr>
+                  <pic:blipFill>
+                    <a:blip r:embed="rId15">
+                      <a:extLst>
+                        <a:ext uri="{28A0092B-C50C-407E-A947-70E740481C1C}">
+                          <a14:useLocalDpi xmlns:a14="http://schemas.microsoft.com/office/drawing/2010/main" val="0"/>
+                        </a:ext>
+                      </a:extLst>
+                    </a:blip>
+                    <a:stretch>
+                      <a:fillRect/>
+                    </a:stretch>
+                  </pic:blipFill>
+                  <pic:spPr>
+                    <a:xfrm>
+                      <a:off x="0" y="0"/>
+                      <a:ext cx="2152650" cy="2124075"/>
+                    </a:xfrm>
+                    <a:prstGeom prst="rect">
+                      <a:avLst/>
+                    </a:prstGeom>
+                  </pic:spPr>
+                </pic:pic>
+              </a:graphicData>
+            </a:graphic>
+          </wp:anchor>
+        </w:drawing>
+      </w:r>
+    </w:p>
+    <w:p>
+      <w:pPr>
+        <w:jc w:val="both"/>
+      </w:pPr>
+    </w:p>
+    <w:p>
+      <w:pPr>
+        <w:jc w:val="both"/>
+        <w:rPr>
+          <w:u w:val="single"/>
+        </w:rPr>
+      </w:pPr>
+      <w:r>
+        <w:t>- O objetivo de desenvolvimento sustentável 3 refere-se a saúde e bem estar com o objetivo de garantir a vida saudável e promover o bem estar para todos, em todas as idades até 2030. Esse objetivo se encaixa</w:t>
+      </w:r>
+      <w:r>
+        <w:t xml:space="preserve"> com o projeto pelo fato dos benefícios atrelados a prática de esportes e o vôlei sendo um dos grandes destaques que tem diversos benefícios a saúde como fortalecimento do corpo, aumento da flexibilidade e melhoria da capacidade Cardiovascular.</w:t>
       </w:r>
     </w:p>
     <w:p/>
@@ -2698,6 +2711,295 @@
     <w:p/>
     <w:p/>
     <w:p/>
+    <w:p/>
+    <w:p/>
+    <w:p/>
+    <w:p/>
+    <w:p>
+      <w:pPr>
+        <w:pStyle w:val="PargrafodaLista"/>
+        <w:numPr>
+          <w:ilvl w:val="0"/>
+          <w:numId w:val="14"/>
+        </w:numPr>
+      </w:pPr>
+      <w:r>
+        <w:lastRenderedPageBreak/>
+        <w:t>ODS 4:</w:t>
+      </w:r>
+      <w:r>
+        <w:rPr>
+          <w:b/>
+          <w:bCs/>
+          <w:noProof/>
+          <w:color w:val="B2892B"/>
+          <w:sz w:val="48"/>
+          <w:szCs w:val="48"/>
+        </w:rPr>
+        <w:t xml:space="preserve"> </w:t>
+      </w:r>
+    </w:p>
+    <w:p>
+      <w:pPr>
+        <w:pStyle w:val="Ttulo1"/>
+        <w:rPr>
+          <w:b/>
+          <w:bCs/>
+          <w:color w:val="B2892B"/>
+          <w:sz w:val="48"/>
+          <w:szCs w:val="48"/>
+        </w:rPr>
+      </w:pPr>
+      <w:bookmarkStart w:id="2" w:name="_Toc200466281"/>
+      <w:r>
+        <w:rPr>
+          <w:b/>
+          <w:bCs/>
+          <w:noProof/>
+          <w:color w:val="B2892B"/>
+          <w:sz w:val="48"/>
+          <w:szCs w:val="48"/>
+        </w:rPr>
+        <w:drawing>
+          <wp:anchor distT="0" distB="0" distL="114300" distR="114300" simplePos="0" relativeHeight="251664384" behindDoc="0" locked="0" layoutInCell="1" allowOverlap="1" wp14:anchorId="6765D0D4" wp14:editId="3A559CAD">
+            <wp:simplePos x="0" y="0"/>
+            <wp:positionH relativeFrom="column">
+              <wp:posOffset>1634490</wp:posOffset>
+            </wp:positionH>
+            <wp:positionV relativeFrom="paragraph">
+              <wp:posOffset>126365</wp:posOffset>
+            </wp:positionV>
+            <wp:extent cx="2133600" cy="2143125"/>
+            <wp:effectExtent l="0" t="0" r="0" b="9525"/>
+            <wp:wrapTopAndBottom/>
+            <wp:docPr id="446970144" name="Imagem 2" descr="Desenho com traços pretos em fundo branco&#10;&#10;O conteúdo gerado por IA pode estar incorreto."/>
+            <wp:cNvGraphicFramePr>
+              <a:graphicFrameLocks xmlns:a="http://schemas.openxmlformats.org/drawingml/2006/main" noChangeAspect="1"/>
+            </wp:cNvGraphicFramePr>
+            <a:graphic xmlns:a="http://schemas.openxmlformats.org/drawingml/2006/main">
+              <a:graphicData uri="http://schemas.openxmlformats.org/drawingml/2006/picture">
+                <pic:pic xmlns:pic="http://schemas.openxmlformats.org/drawingml/2006/picture">
+                  <pic:nvPicPr>
+                    <pic:cNvPr id="446970144" name="Imagem 2" descr="Desenho com traços pretos em fundo branco&#10;&#10;O conteúdo gerado por IA pode estar incorreto."/>
+                    <pic:cNvPicPr/>
+                  </pic:nvPicPr>
+                  <pic:blipFill>
+                    <a:blip r:embed="rId16">
+                      <a:extLst>
+                        <a:ext uri="{28A0092B-C50C-407E-A947-70E740481C1C}">
+                          <a14:useLocalDpi xmlns:a14="http://schemas.microsoft.com/office/drawing/2010/main" val="0"/>
+                        </a:ext>
+                      </a:extLst>
+                    </a:blip>
+                    <a:stretch>
+                      <a:fillRect/>
+                    </a:stretch>
+                  </pic:blipFill>
+                  <pic:spPr>
+                    <a:xfrm>
+                      <a:off x="0" y="0"/>
+                      <a:ext cx="2133600" cy="2143125"/>
+                    </a:xfrm>
+                    <a:prstGeom prst="rect">
+                      <a:avLst/>
+                    </a:prstGeom>
+                  </pic:spPr>
+                </pic:pic>
+              </a:graphicData>
+            </a:graphic>
+          </wp:anchor>
+        </w:drawing>
+      </w:r>
+      <w:bookmarkEnd w:id="2"/>
+    </w:p>
+    <w:p>
+      <w:pPr>
+        <w:jc w:val="both"/>
+      </w:pPr>
+      <w:r>
+        <w:rPr>
+          <w:b/>
+          <w:bCs/>
+          <w:color w:val="B2892B"/>
+        </w:rPr>
+        <w:t xml:space="preserve">- </w:t>
+      </w:r>
+      <w:r>
+        <w:t>O Objetivo de desenvolvimento sustentável 4 tem como objetivo garantir educação inclusive, equitativa e de qualidade, e promover oportunidades de aprendizagem ao longo da vida para todos</w:t>
+      </w:r>
+      <w:r>
+        <w:t>, esta ODS se encaixa no projeto por conta de todo o aprendizado referente ao vôlei que o projeto oferece ao usuário de forma gratuita e inclusiva para todos.</w:t>
+      </w:r>
+    </w:p>
+    <w:p>
+      <w:pPr>
+        <w:pStyle w:val="Ttulo1"/>
+        <w:jc w:val="center"/>
+        <w:rPr>
+          <w:b/>
+          <w:bCs/>
+          <w:color w:val="B2892B"/>
+          <w:sz w:val="48"/>
+          <w:szCs w:val="48"/>
+        </w:rPr>
+      </w:pPr>
+    </w:p>
+    <w:p>
+      <w:pPr>
+        <w:pStyle w:val="Ttulo1"/>
+        <w:jc w:val="center"/>
+        <w:rPr>
+          <w:b/>
+          <w:bCs/>
+          <w:color w:val="B2892B"/>
+          <w:sz w:val="48"/>
+          <w:szCs w:val="48"/>
+        </w:rPr>
+      </w:pPr>
+    </w:p>
+    <w:p>
+      <w:pPr>
+        <w:pStyle w:val="Ttulo1"/>
+        <w:jc w:val="center"/>
+        <w:rPr>
+          <w:b/>
+          <w:bCs/>
+          <w:color w:val="B2892B"/>
+          <w:sz w:val="48"/>
+          <w:szCs w:val="48"/>
+        </w:rPr>
+      </w:pPr>
+      <w:bookmarkStart w:id="3" w:name="_Toc200466282"/>
+      <w:r>
+        <w:rPr>
+          <w:b/>
+          <w:bCs/>
+          <w:color w:val="B2892B"/>
+          <w:sz w:val="48"/>
+          <w:szCs w:val="48"/>
+        </w:rPr>
+        <w:t>Objetivos</w:t>
+      </w:r>
+      <w:bookmarkEnd w:id="3"/>
+    </w:p>
+    <w:p>
+      <w:pPr>
+        <w:jc w:val="both"/>
+      </w:pPr>
+    </w:p>
+    <w:p>
+      <w:pPr>
+        <w:pStyle w:val="PargrafodaLista"/>
+        <w:numPr>
+          <w:ilvl w:val="0"/>
+          <w:numId w:val="4"/>
+        </w:numPr>
+        <w:jc w:val="both"/>
+      </w:pPr>
+      <w:r>
+        <w:t>Desenv</w:t>
+      </w:r>
+      <w:r>
+        <w:t>olver</w:t>
+      </w:r>
+      <w:r>
+        <w:t xml:space="preserve"> um website integrado ao banco de dados MySQL, que terá um sistema de login e cadastro, </w:t>
+      </w:r>
+      <w:r>
+        <w:t>quiz de perguntas e respostas</w:t>
+      </w:r>
+      <w:r>
+        <w:t xml:space="preserve"> e dashboard personalizada para o usuário gerente da página</w:t>
+      </w:r>
+      <w:r>
+        <w:t xml:space="preserve"> tomar decisões de uma melhor forma</w:t>
+      </w:r>
+      <w:r>
+        <w:t>;</w:t>
+      </w:r>
+    </w:p>
+    <w:p>
+      <w:pPr>
+        <w:pStyle w:val="PargrafodaLista"/>
+        <w:jc w:val="both"/>
+      </w:pPr>
+    </w:p>
+    <w:p>
+      <w:pPr>
+        <w:pStyle w:val="PargrafodaLista"/>
+        <w:numPr>
+          <w:ilvl w:val="0"/>
+          <w:numId w:val="4"/>
+        </w:numPr>
+        <w:jc w:val="both"/>
+      </w:pPr>
+      <w:r>
+        <w:t>Divulgar o esporte para pessoas que não conheçam ou tem pouco conhecimento possam saber mais sobre regras e fundamentos;</w:t>
+      </w:r>
+    </w:p>
+    <w:p>
+      <w:pPr>
+        <w:jc w:val="both"/>
+      </w:pPr>
+    </w:p>
+    <w:p>
+      <w:pPr>
+        <w:pStyle w:val="PargrafodaLista"/>
+        <w:numPr>
+          <w:ilvl w:val="0"/>
+          <w:numId w:val="4"/>
+        </w:numPr>
+        <w:jc w:val="both"/>
+      </w:pPr>
+      <w:r>
+        <w:t>Ajudar diversos atletas com dicas sobre suas posições e os fundamentos principais do vôlei;</w:t>
+      </w:r>
+    </w:p>
+    <w:p>
+      <w:pPr>
+        <w:pStyle w:val="PargrafodaLista"/>
+      </w:pPr>
+    </w:p>
+    <w:p>
+      <w:pPr>
+        <w:pStyle w:val="PargrafodaLista"/>
+        <w:numPr>
+          <w:ilvl w:val="0"/>
+          <w:numId w:val="4"/>
+        </w:numPr>
+        <w:jc w:val="both"/>
+      </w:pPr>
+      <w:r>
+        <w:t>Demonstrar o quanto o vôlei pode trazer benefícios para todas as pessoas que praticam independentemente da idade;</w:t>
+      </w:r>
+    </w:p>
+    <w:p>
+      <w:pPr>
+        <w:pStyle w:val="PargrafodaLista"/>
+      </w:pPr>
+    </w:p>
+    <w:p>
+      <w:pPr>
+        <w:pStyle w:val="PargrafodaLista"/>
+        <w:numPr>
+          <w:ilvl w:val="0"/>
+          <w:numId w:val="4"/>
+        </w:numPr>
+        <w:jc w:val="both"/>
+      </w:pPr>
+      <w:r>
+        <w:t>Explicar de que forma o vôlei influenciou positivamente na minha história.</w:t>
+      </w:r>
+    </w:p>
+    <w:p/>
+    <w:p/>
+    <w:p/>
+    <w:p/>
+    <w:p/>
+    <w:p/>
+    <w:p/>
+    <w:p/>
+    <w:p/>
     <w:p>
       <w:pPr>
         <w:rPr>
@@ -2744,7 +3046,7 @@
           <w:szCs w:val="48"/>
         </w:rPr>
       </w:pPr>
-      <w:bookmarkStart w:id="2" w:name="_Toc197370440"/>
+      <w:bookmarkStart w:id="4" w:name="_Toc200466283"/>
       <w:r>
         <w:rPr>
           <w:b/>
@@ -2753,10 +3055,9 @@
           <w:sz w:val="48"/>
           <w:szCs w:val="48"/>
         </w:rPr>
-        <w:lastRenderedPageBreak/>
         <w:t>Justificativa</w:t>
       </w:r>
-      <w:bookmarkEnd w:id="2"/>
+      <w:bookmarkEnd w:id="4"/>
     </w:p>
     <w:p/>
     <w:p>
@@ -2958,7 +3259,7 @@
           <w:szCs w:val="48"/>
         </w:rPr>
       </w:pPr>
-      <w:bookmarkStart w:id="3" w:name="_Toc197370441"/>
+      <w:bookmarkStart w:id="5" w:name="_Toc200466284"/>
       <w:r>
         <w:rPr>
           <w:b/>
@@ -2967,10 +3268,9 @@
           <w:sz w:val="48"/>
           <w:szCs w:val="48"/>
         </w:rPr>
-        <w:lastRenderedPageBreak/>
         <w:t>Escopo</w:t>
       </w:r>
-      <w:bookmarkEnd w:id="3"/>
+      <w:bookmarkEnd w:id="5"/>
     </w:p>
     <w:p>
       <w:pPr>
@@ -2989,7 +3289,7 @@
           <w:color w:val="B2892B"/>
         </w:rPr>
       </w:pPr>
-      <w:bookmarkStart w:id="4" w:name="_Toc197370442"/>
+      <w:bookmarkStart w:id="6" w:name="_Toc200466285"/>
       <w:r>
         <w:rPr>
           <w:b/>
@@ -2998,7 +3298,7 @@
         </w:rPr>
         <w:t>Descrição resumida do projeto:</w:t>
       </w:r>
-      <w:bookmarkEnd w:id="4"/>
+      <w:bookmarkEnd w:id="6"/>
     </w:p>
     <w:p>
       <w:pPr>
@@ -3025,7 +3325,7 @@
           <w:color w:val="B2892B"/>
         </w:rPr>
       </w:pPr>
-      <w:bookmarkStart w:id="5" w:name="_Toc197370443"/>
+      <w:bookmarkStart w:id="7" w:name="_Toc200466286"/>
       <w:r>
         <w:rPr>
           <w:b/>
@@ -3034,7 +3334,7 @@
         </w:rPr>
         <w:t>Resultados Esperados:</w:t>
       </w:r>
-      <w:bookmarkEnd w:id="5"/>
+      <w:bookmarkEnd w:id="7"/>
     </w:p>
     <w:p>
       <w:pPr>
@@ -3091,6 +3391,7 @@
         </w:numPr>
       </w:pPr>
       <w:r>
+        <w:lastRenderedPageBreak/>
         <w:t>Cadastro de novos funcionários gerentes;</w:t>
       </w:r>
     </w:p>
@@ -3108,15 +3409,7 @@
         </w:numPr>
       </w:pPr>
       <w:r>
-        <w:t>Sistema de ‘</w:t>
-      </w:r>
-      <w:proofErr w:type="spellStart"/>
-      <w:r>
-        <w:t>favoritamento</w:t>
-      </w:r>
-      <w:proofErr w:type="spellEnd"/>
-      <w:r>
-        <w:t>’ de usuários comuns em relação a clubes e jogadores preferidos por eles;</w:t>
+        <w:t>Sistema de ‘favoritamento’ de usuários comuns em relação a clubes e jogadores preferidos por eles;</w:t>
       </w:r>
     </w:p>
     <w:p>
@@ -3133,15 +3426,7 @@
         </w:numPr>
       </w:pPr>
       <w:r>
-        <w:t>Exibição personalizada de informações na página home para o usuário comum (baseados nas informações obtidas do sistema de ‘</w:t>
-      </w:r>
-      <w:proofErr w:type="spellStart"/>
-      <w:r>
-        <w:t>favoritamento</w:t>
-      </w:r>
-      <w:proofErr w:type="spellEnd"/>
-      <w:r>
-        <w:t xml:space="preserve">’ e quiz). </w:t>
+        <w:t xml:space="preserve">Exibição personalizada de informações na página home para o usuário comum (baseados nas informações obtidas do sistema de ‘favoritamento’ e quiz). </w:t>
       </w:r>
     </w:p>
     <w:p>
@@ -3158,7 +3443,7 @@
           <w:color w:val="B2892B"/>
         </w:rPr>
       </w:pPr>
-      <w:bookmarkStart w:id="6" w:name="_Toc197370444"/>
+      <w:bookmarkStart w:id="8" w:name="_Toc200466287"/>
       <w:r>
         <w:rPr>
           <w:b/>
@@ -3167,7 +3452,7 @@
         </w:rPr>
         <w:t>Equipamentos necessários:</w:t>
       </w:r>
-      <w:bookmarkEnd w:id="6"/>
+      <w:bookmarkEnd w:id="8"/>
     </w:p>
     <w:p>
       <w:pPr>
@@ -3239,17 +3524,16 @@
           <w:color w:val="B2892B"/>
         </w:rPr>
       </w:pPr>
-      <w:bookmarkStart w:id="7" w:name="_Toc197370445"/>
+      <w:bookmarkStart w:id="9" w:name="_Toc200466288"/>
       <w:r>
         <w:rPr>
           <w:b/>
           <w:bCs/>
           <w:color w:val="B2892B"/>
         </w:rPr>
-        <w:lastRenderedPageBreak/>
         <w:t>Softwares utilizados:</w:t>
       </w:r>
-      <w:bookmarkEnd w:id="7"/>
+      <w:bookmarkEnd w:id="9"/>
     </w:p>
     <w:p/>
     <w:p>
@@ -3261,18 +3545,10 @@
         </w:numPr>
       </w:pPr>
       <w:r>
-        <w:t xml:space="preserve">Visual Studio </w:t>
-      </w:r>
-      <w:proofErr w:type="spellStart"/>
-      <w:r>
-        <w:t>Cod</w:t>
-      </w:r>
-      <w:r>
-        <w:t>e</w:t>
-      </w:r>
-      <w:proofErr w:type="spellEnd"/>
-      <w:r>
-        <w:t>:</w:t>
+        <w:t>Visual Studio Cod</w:t>
+      </w:r>
+      <w:r>
+        <w:t>e:</w:t>
       </w:r>
       <w:r>
         <w:t xml:space="preserve"> </w:t>
@@ -3301,15 +3577,7 @@
         </w:numPr>
       </w:pPr>
       <w:r>
-        <w:t xml:space="preserve">MySQL Server e </w:t>
-      </w:r>
-      <w:proofErr w:type="spellStart"/>
-      <w:r>
-        <w:t>WorkBench</w:t>
-      </w:r>
-      <w:proofErr w:type="spellEnd"/>
-      <w:r>
-        <w:t>: Banco de Dados responsável por armazenar as informações do site e usuários, e a interface gráfica do MySQL;</w:t>
+        <w:t>MySQL Server e WorkBench: Banco de Dados responsável por armazenar as informações do site e usuários, e a interface gráfica do MySQL;</w:t>
       </w:r>
     </w:p>
     <w:p>
@@ -3325,13 +3593,8 @@
           <w:numId w:val="7"/>
         </w:numPr>
       </w:pPr>
-      <w:proofErr w:type="spellStart"/>
-      <w:r>
-        <w:t>Git</w:t>
-      </w:r>
-      <w:proofErr w:type="spellEnd"/>
-      <w:r>
-        <w:t>: Sistema de controle de versões, utilizado para versionamento do código e documentação alocados no GitHub e localmente;</w:t>
+      <w:r>
+        <w:t>Git: Sistema de controle de versões, utilizado para versionamento do código e documentação alocados no GitHub e localmente;</w:t>
       </w:r>
     </w:p>
     <w:p>
@@ -3348,15 +3611,7 @@
         </w:numPr>
       </w:pPr>
       <w:r>
-        <w:t xml:space="preserve">Navegadores (Chrome, </w:t>
-      </w:r>
-      <w:proofErr w:type="spellStart"/>
-      <w:r>
-        <w:t>FireFox</w:t>
-      </w:r>
-      <w:proofErr w:type="spellEnd"/>
-      <w:r>
-        <w:t xml:space="preserve"> e Edge): Utilizados para execução da aplicação em servidor local;</w:t>
+        <w:t>Navegadores (Chrome, FireFox e Edge): Utilizados para execução da aplicação em servidor local;</w:t>
       </w:r>
     </w:p>
     <w:p>
@@ -3372,13 +3627,8 @@
           <w:numId w:val="7"/>
         </w:numPr>
       </w:pPr>
-      <w:proofErr w:type="spellStart"/>
-      <w:r>
-        <w:t>Trello</w:t>
-      </w:r>
-      <w:proofErr w:type="spellEnd"/>
-      <w:r>
-        <w:t>: Software de gestão de projetos podendo dividir atividades e responsáveis por elas</w:t>
+      <w:r>
+        <w:t>Trello: Software de gestão de projetos podendo dividir atividades e responsáveis por elas</w:t>
       </w:r>
       <w:r>
         <w:t>;</w:t>
@@ -3398,6 +3648,7 @@
         </w:numPr>
       </w:pPr>
       <w:r>
+        <w:lastRenderedPageBreak/>
         <w:t xml:space="preserve">GitHub: Plataforma para </w:t>
       </w:r>
       <w:r>
@@ -3510,17 +3761,16 @@
           <w:color w:val="B2892B"/>
         </w:rPr>
       </w:pPr>
-      <w:bookmarkStart w:id="8" w:name="_Toc197370446"/>
+      <w:bookmarkStart w:id="10" w:name="_Toc200466289"/>
       <w:r>
         <w:rPr>
           <w:b/>
           <w:bCs/>
           <w:color w:val="B2892B"/>
         </w:rPr>
-        <w:lastRenderedPageBreak/>
         <w:t>Requisitos:</w:t>
       </w:r>
-      <w:bookmarkEnd w:id="8"/>
+      <w:bookmarkEnd w:id="10"/>
     </w:p>
     <w:p>
       <w:pPr>
@@ -3546,7 +3796,7 @@
                     <pic:cNvPicPr/>
                   </pic:nvPicPr>
                   <pic:blipFill>
-                    <a:blip r:embed="rId15"/>
+                    <a:blip r:embed="rId17"/>
                     <a:stretch>
                       <a:fillRect/>
                     </a:stretch>
@@ -3572,6 +3822,7 @@
         <w:rPr>
           <w:noProof/>
         </w:rPr>
+        <w:lastRenderedPageBreak/>
         <w:drawing>
           <wp:inline distT="0" distB="0" distL="0" distR="0" wp14:anchorId="38413015" wp14:editId="30074762">
             <wp:extent cx="5400040" cy="2667000"/>
@@ -3588,7 +3839,7 @@
                     <pic:cNvPicPr/>
                   </pic:nvPicPr>
                   <pic:blipFill>
-                    <a:blip r:embed="rId16"/>
+                    <a:blip r:embed="rId18"/>
                     <a:stretch>
                       <a:fillRect/>
                     </a:stretch>
@@ -3630,7 +3881,7 @@
                     <pic:cNvPicPr/>
                   </pic:nvPicPr>
                   <pic:blipFill>
-                    <a:blip r:embed="rId17"/>
+                    <a:blip r:embed="rId19"/>
                     <a:stretch>
                       <a:fillRect/>
                     </a:stretch>
@@ -3664,14 +3915,13 @@
           <w:color w:val="B2892B"/>
         </w:rPr>
       </w:pPr>
-      <w:bookmarkStart w:id="9" w:name="_Toc197370447"/>
+      <w:bookmarkStart w:id="11" w:name="_Toc200466290"/>
       <w:r>
         <w:rPr>
           <w:b/>
           <w:bCs/>
           <w:color w:val="B2892B"/>
         </w:rPr>
-        <w:lastRenderedPageBreak/>
         <w:t>Limites e Exclusões</w:t>
       </w:r>
       <w:r>
@@ -3682,7 +3932,7 @@
         </w:rPr>
         <w:t>:</w:t>
       </w:r>
-      <w:bookmarkEnd w:id="9"/>
+      <w:bookmarkEnd w:id="11"/>
     </w:p>
     <w:p>
       <w:pPr>
@@ -3693,23 +3943,7 @@
         </w:numPr>
       </w:pPr>
       <w:r>
-        <w:t xml:space="preserve">Não será possível cadastrar duas contas com </w:t>
-      </w:r>
-      <w:proofErr w:type="gramStart"/>
-      <w:r>
-        <w:t>o mesmo</w:t>
-      </w:r>
-      <w:proofErr w:type="gramEnd"/>
-      <w:r>
-        <w:t xml:space="preserve"> </w:t>
-      </w:r>
-      <w:proofErr w:type="spellStart"/>
-      <w:r>
-        <w:t>email</w:t>
-      </w:r>
-      <w:proofErr w:type="spellEnd"/>
-      <w:r>
-        <w:t>;</w:t>
+        <w:t>Não será possível cadastrar duas contas com o mesmo email;</w:t>
       </w:r>
     </w:p>
     <w:p>
@@ -3770,7 +4004,7 @@
           <w:color w:val="B2892B"/>
         </w:rPr>
       </w:pPr>
-      <w:bookmarkStart w:id="10" w:name="_Toc197370448"/>
+      <w:bookmarkStart w:id="12" w:name="_Toc200466291"/>
       <w:r>
         <w:rPr>
           <w:b/>
@@ -3787,7 +4021,7 @@
         </w:rPr>
         <w:t>:</w:t>
       </w:r>
-      <w:bookmarkEnd w:id="10"/>
+      <w:bookmarkEnd w:id="12"/>
     </w:p>
     <w:p/>
     <w:p>
@@ -3855,9 +4089,9 @@
           <w:sz w:val="32"/>
           <w:szCs w:val="32"/>
         </w:rPr>
-        <w:t xml:space="preserve">Sprint 2 </w:t>
-      </w:r>
-      <w:proofErr w:type="gramStart"/>
+        <w:lastRenderedPageBreak/>
+        <w:t>Sprint 2 -  0</w:t>
+      </w:r>
       <w:r>
         <w:rPr>
           <w:b/>
@@ -3865,18 +4099,8 @@
           <w:sz w:val="32"/>
           <w:szCs w:val="32"/>
         </w:rPr>
-        <w:t>-  0</w:t>
-      </w:r>
-      <w:r>
-        <w:rPr>
-          <w:b/>
-          <w:bCs/>
-          <w:sz w:val="32"/>
-          <w:szCs w:val="32"/>
-        </w:rPr>
         <w:t>7</w:t>
       </w:r>
-      <w:proofErr w:type="gramEnd"/>
       <w:r>
         <w:rPr>
           <w:b/>
@@ -4018,7 +4242,7 @@
           <w:color w:val="B2892B"/>
         </w:rPr>
       </w:pPr>
-      <w:bookmarkStart w:id="11" w:name="_Toc197370449"/>
+      <w:bookmarkStart w:id="13" w:name="_Toc200466292"/>
       <w:r>
         <w:rPr>
           <w:b/>
@@ -4035,7 +4259,7 @@
         </w:rPr>
         <w:t>:</w:t>
       </w:r>
-      <w:bookmarkEnd w:id="11"/>
+      <w:bookmarkEnd w:id="13"/>
     </w:p>
     <w:p/>
     <w:p>
@@ -4128,18 +4352,15 @@
           <w:color w:val="B2892B"/>
         </w:rPr>
       </w:pPr>
-      <w:bookmarkStart w:id="12" w:name="_Toc197370450"/>
-      <w:proofErr w:type="spellStart"/>
+      <w:bookmarkStart w:id="14" w:name="_Toc200466293"/>
       <w:r>
         <w:rPr>
           <w:b/>
           <w:bCs/>
           <w:color w:val="B2892B"/>
         </w:rPr>
-        <w:lastRenderedPageBreak/>
         <w:t>StakeHolders</w:t>
       </w:r>
-      <w:proofErr w:type="spellEnd"/>
       <w:r>
         <w:rPr>
           <w:b/>
@@ -4148,20 +4369,12 @@
         </w:rPr>
         <w:t>:</w:t>
       </w:r>
-      <w:bookmarkEnd w:id="12"/>
+      <w:bookmarkEnd w:id="14"/>
     </w:p>
     <w:p/>
     <w:p>
       <w:r>
-        <w:t xml:space="preserve">Equipe de desenvolvedores, Claúdio </w:t>
-      </w:r>
-      <w:proofErr w:type="spellStart"/>
-      <w:r>
-        <w:t>Frizzarini</w:t>
-      </w:r>
-      <w:proofErr w:type="spellEnd"/>
-      <w:r>
-        <w:t>, Júlia Lima e jogadores ou entusiastas de vôlei.</w:t>
+        <w:t>Equipe de desenvolvedores, Claúdio Frizzarini, Júlia Lima e jogadores ou entusiastas de vôlei.</w:t>
       </w:r>
     </w:p>
     <w:p>
@@ -4173,7 +4386,7 @@
           <w:color w:val="B2892B"/>
         </w:rPr>
       </w:pPr>
-      <w:bookmarkStart w:id="13" w:name="_Toc197370451"/>
+      <w:bookmarkStart w:id="15" w:name="_Toc200466294"/>
       <w:r>
         <w:rPr>
           <w:b/>
@@ -4190,7 +4403,7 @@
         </w:rPr>
         <w:t>:</w:t>
       </w:r>
-      <w:bookmarkEnd w:id="13"/>
+      <w:bookmarkEnd w:id="15"/>
     </w:p>
     <w:p>
       <w:pPr>
@@ -5625,6 +5838,92 @@
     </w:lvl>
   </w:abstractNum>
   <w:abstractNum w:abstractNumId="12" w15:restartNumberingAfterBreak="0">
+    <w:nsid w:val="7BAD5C48"/>
+    <w:multiLevelType w:val="hybridMultilevel"/>
+    <w:tmpl w:val="26666974"/>
+    <w:lvl w:ilvl="0" w:tplc="0416000F">
+      <w:start w:val="1"/>
+      <w:numFmt w:val="decimal"/>
+      <w:lvlText w:val="%1."/>
+      <w:lvlJc w:val="left"/>
+      <w:pPr>
+        <w:ind w:left="720" w:hanging="360"/>
+      </w:pPr>
+    </w:lvl>
+    <w:lvl w:ilvl="1" w:tplc="04160019" w:tentative="1">
+      <w:start w:val="1"/>
+      <w:numFmt w:val="lowerLetter"/>
+      <w:lvlText w:val="%2."/>
+      <w:lvlJc w:val="left"/>
+      <w:pPr>
+        <w:ind w:left="1440" w:hanging="360"/>
+      </w:pPr>
+    </w:lvl>
+    <w:lvl w:ilvl="2" w:tplc="0416001B" w:tentative="1">
+      <w:start w:val="1"/>
+      <w:numFmt w:val="lowerRoman"/>
+      <w:lvlText w:val="%3."/>
+      <w:lvlJc w:val="right"/>
+      <w:pPr>
+        <w:ind w:left="2160" w:hanging="180"/>
+      </w:pPr>
+    </w:lvl>
+    <w:lvl w:ilvl="3" w:tplc="0416000F" w:tentative="1">
+      <w:start w:val="1"/>
+      <w:numFmt w:val="decimal"/>
+      <w:lvlText w:val="%4."/>
+      <w:lvlJc w:val="left"/>
+      <w:pPr>
+        <w:ind w:left="2880" w:hanging="360"/>
+      </w:pPr>
+    </w:lvl>
+    <w:lvl w:ilvl="4" w:tplc="04160019" w:tentative="1">
+      <w:start w:val="1"/>
+      <w:numFmt w:val="lowerLetter"/>
+      <w:lvlText w:val="%5."/>
+      <w:lvlJc w:val="left"/>
+      <w:pPr>
+        <w:ind w:left="3600" w:hanging="360"/>
+      </w:pPr>
+    </w:lvl>
+    <w:lvl w:ilvl="5" w:tplc="0416001B" w:tentative="1">
+      <w:start w:val="1"/>
+      <w:numFmt w:val="lowerRoman"/>
+      <w:lvlText w:val="%6."/>
+      <w:lvlJc w:val="right"/>
+      <w:pPr>
+        <w:ind w:left="4320" w:hanging="180"/>
+      </w:pPr>
+    </w:lvl>
+    <w:lvl w:ilvl="6" w:tplc="0416000F" w:tentative="1">
+      <w:start w:val="1"/>
+      <w:numFmt w:val="decimal"/>
+      <w:lvlText w:val="%7."/>
+      <w:lvlJc w:val="left"/>
+      <w:pPr>
+        <w:ind w:left="5040" w:hanging="360"/>
+      </w:pPr>
+    </w:lvl>
+    <w:lvl w:ilvl="7" w:tplc="04160019" w:tentative="1">
+      <w:start w:val="1"/>
+      <w:numFmt w:val="lowerLetter"/>
+      <w:lvlText w:val="%8."/>
+      <w:lvlJc w:val="left"/>
+      <w:pPr>
+        <w:ind w:left="5760" w:hanging="360"/>
+      </w:pPr>
+    </w:lvl>
+    <w:lvl w:ilvl="8" w:tplc="0416001B" w:tentative="1">
+      <w:start w:val="1"/>
+      <w:numFmt w:val="lowerRoman"/>
+      <w:lvlText w:val="%9."/>
+      <w:lvlJc w:val="right"/>
+      <w:pPr>
+        <w:ind w:left="6480" w:hanging="180"/>
+      </w:pPr>
+    </w:lvl>
+  </w:abstractNum>
+  <w:abstractNum w:abstractNumId="13" w15:restartNumberingAfterBreak="0">
     <w:nsid w:val="7D794F4D"/>
     <w:multiLevelType w:val="hybridMultilevel"/>
     <w:tmpl w:val="F82E7F10"/>
@@ -5741,7 +6040,7 @@
     <w:abstractNumId w:val="8"/>
   </w:num>
   <w:num w:numId="2" w16cid:durableId="1591432430">
-    <w:abstractNumId w:val="12"/>
+    <w:abstractNumId w:val="13"/>
   </w:num>
   <w:num w:numId="3" w16cid:durableId="701708949">
     <w:abstractNumId w:val="0"/>
@@ -5775,6 +6074,9 @@
   </w:num>
   <w:num w:numId="13" w16cid:durableId="370804325">
     <w:abstractNumId w:val="11"/>
+  </w:num>
+  <w:num w:numId="14" w16cid:durableId="316499717">
+    <w:abstractNumId w:val="12"/>
   </w:num>
 </w:numbering>
 </file>

</xml_diff>